<commit_message>
Modulo de asistencia, Visitas, Generacion de reportes
</commit_message>
<xml_diff>
--- a/Documentacion/Formato proyecto final-1.docx
+++ b/Documentacion/Formato proyecto final-1.docx
@@ -3895,14 +3895,35 @@
           <w:rFonts w:ascii="Arial" w:hAnsi="Arial" w:cs="Arial"/>
           <w:sz w:val="24"/>
         </w:rPr>
-        <w:t xml:space="preserve">dad con las tarjetas magnéticas </w:t>
-      </w:r>
-      <w:r>
-        <w:rPr>
-          <w:rFonts w:ascii="Arial" w:hAnsi="Arial" w:cs="Arial"/>
-          <w:sz w:val="24"/>
-        </w:rPr>
-        <w:t>ya existentes en la empresa, como los lectores de tarjetas. Ofrecerá una plataforma intuitiva para los administradores, facilitando la gestión de permisos de acceso, el monitoreo de entradas y salidas, y la generación de reportes detallados sobre el uso de las áreas.</w:t>
+        <w:t>dad con las tarjetas</w:t>
+      </w:r>
+      <w:r>
+        <w:rPr>
+          <w:rFonts w:ascii="Arial" w:hAnsi="Arial" w:cs="Arial"/>
+          <w:sz w:val="24"/>
+        </w:rPr>
+        <w:t xml:space="preserve"> </w:t>
+      </w:r>
+      <w:r>
+        <w:rPr>
+          <w:rFonts w:ascii="Arial" w:hAnsi="Arial" w:cs="Arial"/>
+          <w:sz w:val="24"/>
+        </w:rPr>
+        <w:t>ya existentes en la empresa</w:t>
+      </w:r>
+      <w:r>
+        <w:rPr>
+          <w:rFonts w:ascii="Arial" w:hAnsi="Arial" w:cs="Arial"/>
+          <w:sz w:val="24"/>
+        </w:rPr>
+        <w:t>.</w:t>
+      </w:r>
+      <w:r>
+        <w:rPr>
+          <w:rFonts w:ascii="Arial" w:hAnsi="Arial" w:cs="Arial"/>
+          <w:sz w:val="24"/>
+        </w:rPr>
+        <w:t xml:space="preserve"> Ofrecerá una plataforma intuitiva para los administradores, facilitando la gestión de permisos de acceso, el monitoreo de entradas y salidas, y la generación de reportes detallados sobre el uso de las áreas.</w:t>
       </w:r>
     </w:p>
     <w:p>
@@ -4768,6 +4789,291 @@
     </w:p>
     <w:p>
       <w:pPr>
+        <w:spacing w:line="360" w:lineRule="auto"/>
+        <w:jc w:val="both"/>
+        <w:rPr>
+          <w:rFonts w:ascii="Arial" w:hAnsi="Arial" w:cs="Arial"/>
+          <w:b/>
+          <w:bCs/>
+          <w:sz w:val="24"/>
+          <w:szCs w:val="24"/>
+        </w:rPr>
+      </w:pPr>
+      <w:r>
+        <w:rPr>
+          <w:rFonts w:ascii="Arial" w:hAnsi="Arial" w:cs="Arial"/>
+          <w:b/>
+          <w:bCs/>
+          <w:sz w:val="24"/>
+          <w:szCs w:val="24"/>
+        </w:rPr>
+        <w:t>1.2.3 Historia</w:t>
+      </w:r>
+    </w:p>
+    <w:p>
+      <w:pPr>
+        <w:spacing w:line="360" w:lineRule="auto"/>
+        <w:jc w:val="both"/>
+        <w:rPr>
+          <w:rFonts w:ascii="Arial" w:hAnsi="Arial" w:cs="Arial"/>
+          <w:sz w:val="24"/>
+          <w:szCs w:val="24"/>
+        </w:rPr>
+      </w:pPr>
+      <w:r>
+        <w:rPr>
+          <w:rFonts w:ascii="Arial" w:hAnsi="Arial" w:cs="Arial"/>
+          <w:sz w:val="24"/>
+          <w:szCs w:val="24"/>
+        </w:rPr>
+        <w:t>La historia de BOTANAS Y FRITURAS DE LOS ALTOS DE CHIAPAS S.A. DE CV comienza con la visión y el esfuerzo de Don Benjamín, un empresario local conocido por sus tortillerías en la región. Durante años, Don Benjamín había construido una sólida reputación en la industria del maíz, destacándose por la calidad de sus productos y el compromiso con sus clientes. Este éxito lo llevó a captar la atención de Grupo Maseca, quien, en una de sus reuniones comerciales, propuso un ambicioso proyecto: expandir el negocio hacia la producción y venta de tostadas fritas, una idea innovadora para diversificar y potenciar el mercado del maíz en la región.</w:t>
+      </w:r>
+    </w:p>
+    <w:p>
+      <w:pPr>
+        <w:spacing w:line="360" w:lineRule="auto"/>
+        <w:jc w:val="both"/>
+        <w:rPr>
+          <w:rFonts w:ascii="Arial" w:hAnsi="Arial" w:cs="Arial"/>
+          <w:sz w:val="24"/>
+          <w:szCs w:val="24"/>
+        </w:rPr>
+      </w:pPr>
+      <w:r>
+        <w:rPr>
+          <w:rFonts w:ascii="Arial" w:hAnsi="Arial" w:cs="Arial"/>
+          <w:sz w:val="24"/>
+          <w:szCs w:val="24"/>
+        </w:rPr>
+        <w:t>A pesar de lo prometedor de la propuesta, la idea de producir tostadas fritas no fue recibida con el entusiasmo esperado por los socios iniciales. En una primera y segunda reunión, se discutieron los posibles riesgos y desafíos, lo que llevó a que nadie se decidiera a invertir. Sin embargo, en la tercera reunión, Don Benjamín sorprendió a todos al anunciar su decisión de asumir el riesgo y liderar el proyecto. Con una determinación inquebrantable, decidió invertir su propio capital y comenzar la construcción de la planta de producción.</w:t>
+      </w:r>
+    </w:p>
+    <w:p>
+      <w:pPr>
+        <w:spacing w:line="360" w:lineRule="auto"/>
+        <w:jc w:val="both"/>
+        <w:rPr>
+          <w:rFonts w:ascii="Arial" w:hAnsi="Arial" w:cs="Arial"/>
+          <w:sz w:val="24"/>
+          <w:szCs w:val="24"/>
+        </w:rPr>
+      </w:pPr>
+      <w:r>
+        <w:rPr>
+          <w:rFonts w:ascii="Arial" w:hAnsi="Arial" w:cs="Arial"/>
+          <w:sz w:val="24"/>
+          <w:szCs w:val="24"/>
+        </w:rPr>
+        <w:t>Así nació BOTANAS Y FRITURAS DE LOS ALTOS DE CHIAPAS S.A. DE CV, una empresa que, en sus primeros días, operaba con procesos simples, pero eficientes. Con el paso del tiempo, la planta fue creciendo y modernizándose, siempre bajo la supervisión cuidadosa de Don Benjamín, quien buscaba mantener la calidad artesanal en cada tostada mientras adoptaba nuevas tecnologías de producción. La dedicación y pasión de Don Benjamín hicieron que la empresa ganara rápidamente un lugar en el mercado, consolidándose como un referente de sabor y calidad en la industria de las botanas en la región.</w:t>
+      </w:r>
+    </w:p>
+    <w:p>
+      <w:pPr>
+        <w:spacing w:line="360" w:lineRule="auto"/>
+        <w:jc w:val="both"/>
+        <w:rPr>
+          <w:rFonts w:ascii="Arial" w:hAnsi="Arial" w:cs="Arial"/>
+          <w:sz w:val="24"/>
+          <w:szCs w:val="24"/>
+        </w:rPr>
+      </w:pPr>
+      <w:r>
+        <w:rPr>
+          <w:rFonts w:ascii="Arial" w:hAnsi="Arial" w:cs="Arial"/>
+          <w:sz w:val="24"/>
+          <w:szCs w:val="24"/>
+        </w:rPr>
+        <w:lastRenderedPageBreak/>
+        <w:t>Hoy en día, BOTANAS Y FRITURAS DE LOS ALTOS DE CHIAPAS S.A. DE CV es mucho más que una fábrica de tostadas. Es una fuente de empleo para la comunidad, una empresa comprometida con la calidad y un símbolo del esfuerzo y visión de su fundador, quien creyó en un proyecto que nadie más quiso respaldar.</w:t>
+      </w:r>
+    </w:p>
+    <w:p>
+      <w:pPr>
+        <w:spacing w:line="360" w:lineRule="auto"/>
+        <w:jc w:val="both"/>
+        <w:rPr>
+          <w:rFonts w:ascii="Arial" w:hAnsi="Arial" w:cs="Arial"/>
+          <w:b/>
+          <w:bCs/>
+          <w:sz w:val="24"/>
+          <w:szCs w:val="24"/>
+        </w:rPr>
+      </w:pPr>
+      <w:r>
+        <w:rPr>
+          <w:rFonts w:ascii="Arial" w:hAnsi="Arial" w:cs="Arial"/>
+          <w:b/>
+          <w:bCs/>
+          <w:sz w:val="24"/>
+          <w:szCs w:val="24"/>
+        </w:rPr>
+        <w:t>1.2.</w:t>
+      </w:r>
+      <w:r>
+        <w:rPr>
+          <w:rFonts w:ascii="Arial" w:hAnsi="Arial" w:cs="Arial"/>
+          <w:b/>
+          <w:bCs/>
+          <w:sz w:val="24"/>
+          <w:szCs w:val="24"/>
+        </w:rPr>
+        <w:t>4</w:t>
+      </w:r>
+      <w:r>
+        <w:rPr>
+          <w:rFonts w:ascii="Arial" w:hAnsi="Arial" w:cs="Arial"/>
+          <w:b/>
+          <w:bCs/>
+          <w:sz w:val="24"/>
+          <w:szCs w:val="24"/>
+        </w:rPr>
+        <w:t xml:space="preserve"> Ubicación </w:t>
+      </w:r>
+    </w:p>
+    <w:p>
+      <w:pPr>
+        <w:spacing w:line="360" w:lineRule="auto"/>
+        <w:jc w:val="both"/>
+        <w:rPr>
+          <w:rFonts w:ascii="Arial" w:hAnsi="Arial" w:cs="Arial"/>
+          <w:b/>
+          <w:bCs/>
+          <w:sz w:val="24"/>
+          <w:szCs w:val="24"/>
+        </w:rPr>
+      </w:pPr>
+      <w:r>
+        <w:rPr>
+          <w:rFonts w:ascii="Arial" w:hAnsi="Arial" w:cs="Arial"/>
+          <w:b/>
+          <w:bCs/>
+          <w:sz w:val="24"/>
+          <w:szCs w:val="24"/>
+        </w:rPr>
+        <w:t xml:space="preserve">Imagen ilustrativa </w:t>
+      </w:r>
+    </w:p>
+    <w:p>
+      <w:pPr>
+        <w:spacing w:line="360" w:lineRule="auto"/>
+        <w:jc w:val="both"/>
+        <w:rPr>
+          <w:rFonts w:ascii="Arial" w:hAnsi="Arial" w:cs="Arial"/>
+          <w:b/>
+          <w:bCs/>
+          <w:sz w:val="24"/>
+          <w:szCs w:val="24"/>
+        </w:rPr>
+      </w:pPr>
+      <w:r>
+        <w:rPr>
+          <w:rFonts w:ascii="Arial" w:hAnsi="Arial" w:cs="Arial"/>
+          <w:b/>
+          <w:bCs/>
+          <w:sz w:val="24"/>
+          <w:szCs w:val="24"/>
+        </w:rPr>
+        <w:drawing>
+          <wp:inline distT="0" distB="0" distL="0" distR="0" wp14:anchorId="489E6472" wp14:editId="722BE80B">
+            <wp:extent cx="5612130" cy="2682875"/>
+            <wp:effectExtent l="0" t="0" r="7620" b="3175"/>
+            <wp:docPr id="46401045" name="Imagen 1"/>
+            <wp:cNvGraphicFramePr>
+              <a:graphicFrameLocks xmlns:a="http://schemas.openxmlformats.org/drawingml/2006/main" noChangeAspect="1"/>
+            </wp:cNvGraphicFramePr>
+            <a:graphic xmlns:a="http://schemas.openxmlformats.org/drawingml/2006/main">
+              <a:graphicData uri="http://schemas.openxmlformats.org/drawingml/2006/picture">
+                <pic:pic xmlns:pic="http://schemas.openxmlformats.org/drawingml/2006/picture">
+                  <pic:nvPicPr>
+                    <pic:cNvPr id="46401045" name=""/>
+                    <pic:cNvPicPr/>
+                  </pic:nvPicPr>
+                  <pic:blipFill>
+                    <a:blip r:embed="rId8"/>
+                    <a:stretch>
+                      <a:fillRect/>
+                    </a:stretch>
+                  </pic:blipFill>
+                  <pic:spPr>
+                    <a:xfrm>
+                      <a:off x="0" y="0"/>
+                      <a:ext cx="5612130" cy="2682875"/>
+                    </a:xfrm>
+                    <a:prstGeom prst="rect">
+                      <a:avLst/>
+                    </a:prstGeom>
+                  </pic:spPr>
+                </pic:pic>
+              </a:graphicData>
+            </a:graphic>
+          </wp:inline>
+        </w:drawing>
+      </w:r>
+    </w:p>
+    <w:p>
+      <w:pPr>
+        <w:spacing w:line="360" w:lineRule="auto"/>
+        <w:jc w:val="both"/>
+        <w:rPr>
+          <w:rFonts w:ascii="Arial" w:hAnsi="Arial" w:cs="Arial"/>
+          <w:b/>
+          <w:bCs/>
+          <w:sz w:val="24"/>
+          <w:szCs w:val="24"/>
+        </w:rPr>
+      </w:pPr>
+      <w:r>
+        <w:rPr>
+          <w:rFonts w:ascii="Arial" w:hAnsi="Arial" w:cs="Arial"/>
+          <w:b/>
+          <w:bCs/>
+          <w:sz w:val="24"/>
+          <w:szCs w:val="24"/>
+        </w:rPr>
+        <w:t>Dirección URL</w:t>
+      </w:r>
+    </w:p>
+    <w:p>
+      <w:pPr>
+        <w:spacing w:line="360" w:lineRule="auto"/>
+        <w:jc w:val="both"/>
+        <w:rPr>
+          <w:rFonts w:ascii="Arial" w:hAnsi="Arial" w:cs="Arial"/>
+          <w:b/>
+          <w:bCs/>
+          <w:sz w:val="24"/>
+          <w:szCs w:val="24"/>
+        </w:rPr>
+      </w:pPr>
+      <w:hyperlink r:id="rId9" w:history="1">
+        <w:r>
+          <w:rPr>
+            <w:rStyle w:val="Hipervnculo"/>
+            <w:rFonts w:ascii="Arial" w:hAnsi="Arial" w:cs="Arial"/>
+            <w:b/>
+            <w:bCs/>
+            <w:sz w:val="24"/>
+            <w:szCs w:val="24"/>
+          </w:rPr>
+          <w:t xml:space="preserve">85 Alcanfores - Google </w:t>
+        </w:r>
+        <w:proofErr w:type="spellStart"/>
+        <w:r>
+          <w:rPr>
+            <w:rStyle w:val="Hipervnculo"/>
+            <w:rFonts w:ascii="Arial" w:hAnsi="Arial" w:cs="Arial"/>
+            <w:b/>
+            <w:bCs/>
+            <w:sz w:val="24"/>
+            <w:szCs w:val="24"/>
+          </w:rPr>
+          <w:t>Maps</w:t>
+        </w:r>
+        <w:proofErr w:type="spellEnd"/>
+      </w:hyperlink>
+    </w:p>
+    <w:p>
+      <w:pPr>
         <w:pStyle w:val="Ttulo1"/>
         <w:rPr>
           <w:rFonts w:ascii="Arial" w:hAnsi="Arial" w:cs="Arial"/>
@@ -5024,7 +5330,45 @@
           <w:rFonts w:ascii="Arial" w:hAnsi="Arial" w:cs="Arial"/>
           <w:sz w:val="24"/>
         </w:rPr>
-        <w:t xml:space="preserve"> anotar su hora de entrada y salida en listas físicas, lo que puede ser propenso a errores y falta de precisión.</w:t>
+        <w:t xml:space="preserve"> anotar su hora de entrada y salida en listas físicas, lo que puede </w:t>
+      </w:r>
+      <w:r>
+        <w:rPr>
+          <w:rFonts w:ascii="Arial" w:hAnsi="Arial" w:cs="Arial"/>
+          <w:sz w:val="24"/>
+        </w:rPr>
+        <w:lastRenderedPageBreak/>
+        <w:t>ser propenso a errores y falta de precisión</w:t>
+      </w:r>
+      <w:r>
+        <w:rPr>
+          <w:rFonts w:ascii="Arial" w:hAnsi="Arial" w:cs="Arial"/>
+          <w:sz w:val="24"/>
+        </w:rPr>
+        <w:t xml:space="preserve">, llevando </w:t>
+      </w:r>
+      <w:proofErr w:type="spellStart"/>
+      <w:r>
+        <w:rPr>
+          <w:rFonts w:ascii="Arial" w:hAnsi="Arial" w:cs="Arial"/>
+          <w:sz w:val="24"/>
+        </w:rPr>
+        <w:t>aun</w:t>
+      </w:r>
+      <w:proofErr w:type="spellEnd"/>
+      <w:r>
+        <w:rPr>
+          <w:rFonts w:ascii="Arial" w:hAnsi="Arial" w:cs="Arial"/>
+          <w:sz w:val="24"/>
+        </w:rPr>
+        <w:t xml:space="preserve"> gran uso y desgaste de hojas de papel</w:t>
+      </w:r>
+      <w:r>
+        <w:rPr>
+          <w:rFonts w:ascii="Arial" w:hAnsi="Arial" w:cs="Arial"/>
+          <w:sz w:val="24"/>
+        </w:rPr>
+        <w:t>.</w:t>
       </w:r>
       <w:commentRangeEnd w:id="5"/>
       <w:r>
@@ -5410,15 +5754,7 @@
           <w:rFonts w:ascii="Arial" w:hAnsi="Arial" w:cs="Arial"/>
           <w:sz w:val="24"/>
         </w:rPr>
-        <w:t xml:space="preserve">ración de </w:t>
-      </w:r>
-      <w:r>
-        <w:rPr>
-          <w:rFonts w:ascii="Arial" w:hAnsi="Arial" w:cs="Arial"/>
-          <w:sz w:val="24"/>
-        </w:rPr>
-        <w:lastRenderedPageBreak/>
-        <w:t>informes, haciendo que la tarea de conteo de horas sea un proceso lento y propenso a errores</w:t>
+        <w:t>ración de informes, haciendo que la tarea de conteo de horas sea un proceso lento y propenso a errores</w:t>
       </w:r>
       <w:r>
         <w:rPr>
@@ -5563,7 +5899,21 @@
           <w:rFonts w:ascii="Arial" w:hAnsi="Arial" w:cs="Arial"/>
           <w:sz w:val="24"/>
         </w:rPr>
-        <w:t>Se implementará el uso de tarjetas con bandas magnéticas con el fin de aprovechar herramientas como seria el sistema a crear de seguridad</w:t>
+        <w:t xml:space="preserve">Se implementará el uso de tarjetas </w:t>
+      </w:r>
+      <w:r>
+        <w:rPr>
+          <w:rFonts w:ascii="Arial" w:hAnsi="Arial" w:cs="Arial"/>
+          <w:sz w:val="24"/>
+        </w:rPr>
+        <w:t xml:space="preserve">el uso de un QR </w:t>
+      </w:r>
+      <w:r>
+        <w:rPr>
+          <w:rFonts w:ascii="Arial" w:hAnsi="Arial" w:cs="Arial"/>
+          <w:sz w:val="24"/>
+        </w:rPr>
+        <w:t>con el fin de aprovechar herramientas como seria el sistema a crear de seguridad</w:t>
       </w:r>
       <w:r>
         <w:rPr>
@@ -5670,6 +6020,7 @@
           <w:b/>
           <w:sz w:val="24"/>
         </w:rPr>
+        <w:lastRenderedPageBreak/>
         <w:t>Propenso a Errores:</w:t>
       </w:r>
       <w:r>
@@ -6189,7 +6540,35 @@
           <w:rFonts w:ascii="Arial" w:hAnsi="Arial" w:cs="Arial"/>
           <w:sz w:val="24"/>
         </w:rPr>
-        <w:t>mediante el control riguroso de los permisos de acceso y la administración de áreas específicas dentro de las instalaciones. El sistema de software deberá integrarse sin problemas con el hardware existente de tarjetas magnéticas, asegurando una comunicación eficaz con los lectores de tarjetas y otros dispositivos de control de acceso, la compatibilidad garantizada permitirá que el nuevo sistema opere de manera fluida sin necesidad de reemplazar equipo físico actual.</w:t>
+        <w:t xml:space="preserve">mediante el control riguroso de los permisos de acceso y la administración de áreas específicas dentro de las instalaciones. El sistema de software deberá integrarse sin problemas con el hardware existente </w:t>
+      </w:r>
+      <w:r>
+        <w:rPr>
+          <w:rFonts w:ascii="Arial" w:hAnsi="Arial" w:cs="Arial"/>
+          <w:sz w:val="24"/>
+        </w:rPr>
+        <w:t>como tarjetas de presentación</w:t>
+      </w:r>
+      <w:r>
+        <w:rPr>
+          <w:rFonts w:ascii="Arial" w:hAnsi="Arial" w:cs="Arial"/>
+          <w:sz w:val="24"/>
+        </w:rPr>
+        <w:t>, asegurando una comunicación</w:t>
+      </w:r>
+      <w:r>
+        <w:rPr>
+          <w:rFonts w:ascii="Arial" w:hAnsi="Arial" w:cs="Arial"/>
+          <w:sz w:val="24"/>
+        </w:rPr>
+        <w:t xml:space="preserve"> con el sistema y las tecnologías que utilizan actualmente</w:t>
+      </w:r>
+      <w:r>
+        <w:rPr>
+          <w:rFonts w:ascii="Arial" w:hAnsi="Arial" w:cs="Arial"/>
+          <w:sz w:val="24"/>
+        </w:rPr>
+        <w:t>, la compatibilidad garantizada permitirá que el nuevo sistema opere de manera fluida sin necesidad de reemplazar equipo físico actual.</w:t>
       </w:r>
     </w:p>
     <w:p>
@@ -6424,7 +6803,14 @@
           <w:rFonts w:ascii="Arial" w:hAnsi="Arial" w:cs="Arial"/>
           <w:sz w:val="24"/>
         </w:rPr>
-        <w:t>o y lectores actuales utilizados en las instalaciones</w:t>
+        <w:t xml:space="preserve">o y </w:t>
+      </w:r>
+      <w:r>
+        <w:rPr>
+          <w:rFonts w:ascii="Arial" w:hAnsi="Arial" w:cs="Arial"/>
+          <w:sz w:val="24"/>
+        </w:rPr>
+        <w:t>utilizando recursos dentro de la empresa que no son actualmente utilizados</w:t>
       </w:r>
       <w:r>
         <w:rPr>
@@ -6730,113 +7116,120 @@
           <w:b/>
           <w:sz w:val="24"/>
         </w:rPr>
+        <w:t>Aseguración</w:t>
+      </w:r>
+      <w:r>
+        <w:rPr>
+          <w:rFonts w:ascii="Arial" w:hAnsi="Arial" w:cs="Arial"/>
+          <w:b/>
+          <w:sz w:val="24"/>
+        </w:rPr>
+        <w:t xml:space="preserve"> de comunicación </w:t>
+      </w:r>
+      <w:r>
+        <w:rPr>
+          <w:rFonts w:ascii="Arial" w:hAnsi="Arial" w:cs="Arial"/>
+          <w:b/>
+          <w:sz w:val="24"/>
+        </w:rPr>
+        <w:t>entre el software y el hardware existente</w:t>
+      </w:r>
+      <w:r>
+        <w:rPr>
+          <w:rFonts w:ascii="Arial" w:hAnsi="Arial" w:cs="Arial"/>
+          <w:sz w:val="24"/>
+        </w:rPr>
+        <w:t>:</w:t>
+      </w:r>
+      <w:r>
+        <w:rPr>
+          <w:rFonts w:ascii="Arial" w:hAnsi="Arial" w:cs="Arial"/>
+          <w:sz w:val="24"/>
+        </w:rPr>
+        <w:t xml:space="preserve"> </w:t>
+      </w:r>
+      <w:r>
+        <w:rPr>
+          <w:rFonts w:ascii="Arial" w:hAnsi="Arial" w:cs="Arial"/>
+          <w:sz w:val="24"/>
+        </w:rPr>
+        <w:t xml:space="preserve">El sistema </w:t>
+      </w:r>
+      <w:r>
+        <w:rPr>
+          <w:rFonts w:ascii="Arial" w:hAnsi="Arial" w:cs="Arial"/>
+          <w:sz w:val="24"/>
+        </w:rPr>
+        <w:t>está</w:t>
+      </w:r>
+      <w:r>
+        <w:rPr>
+          <w:rFonts w:ascii="Arial" w:hAnsi="Arial" w:cs="Arial"/>
+          <w:sz w:val="24"/>
+        </w:rPr>
+        <w:t xml:space="preserve"> diseñado para </w:t>
+      </w:r>
+      <w:r>
+        <w:rPr>
+          <w:rFonts w:ascii="Arial" w:hAnsi="Arial" w:cs="Arial"/>
+          <w:sz w:val="24"/>
+        </w:rPr>
+        <w:t xml:space="preserve">evitar </w:t>
+      </w:r>
+      <w:r>
+        <w:rPr>
+          <w:rFonts w:ascii="Arial" w:hAnsi="Arial" w:cs="Arial"/>
+          <w:sz w:val="24"/>
+        </w:rPr>
+        <w:t>la</w:t>
+      </w:r>
+      <w:r>
+        <w:rPr>
+          <w:rFonts w:ascii="Arial" w:hAnsi="Arial" w:cs="Arial"/>
+          <w:sz w:val="24"/>
+        </w:rPr>
+        <w:t xml:space="preserve"> necesidad de reemplazar los equipos actuales, </w:t>
+      </w:r>
+      <w:r>
+        <w:rPr>
+          <w:rFonts w:ascii="Arial" w:hAnsi="Arial" w:cs="Arial"/>
+          <w:sz w:val="24"/>
+        </w:rPr>
+        <w:t>buscando la compatibilidad</w:t>
+      </w:r>
+      <w:r>
+        <w:rPr>
+          <w:rFonts w:ascii="Arial" w:hAnsi="Arial" w:cs="Arial"/>
+          <w:sz w:val="24"/>
+        </w:rPr>
+        <w:t xml:space="preserve"> para evitar el deshabilitar equipos funcionales</w:t>
+      </w:r>
+      <w:r>
+        <w:rPr>
+          <w:rFonts w:ascii="Arial" w:hAnsi="Arial" w:cs="Arial"/>
+          <w:sz w:val="24"/>
+        </w:rPr>
+        <w:t>.</w:t>
+      </w:r>
+    </w:p>
+    <w:p>
+      <w:pPr>
+        <w:pStyle w:val="Ttulo1"/>
+        <w:rPr>
+          <w:rFonts w:ascii="Arial" w:hAnsi="Arial" w:cs="Arial"/>
+          <w:b/>
+          <w:color w:val="auto"/>
+          <w:sz w:val="24"/>
+        </w:rPr>
+      </w:pPr>
+      <w:bookmarkStart w:id="12" w:name="_Toc179901816"/>
+      <w:r>
+        <w:rPr>
+          <w:rFonts w:ascii="Arial" w:hAnsi="Arial" w:cs="Arial"/>
+          <w:b/>
+          <w:color w:val="auto"/>
+        </w:rPr>
         <w:lastRenderedPageBreak/>
-        <w:t>Aseguración</w:t>
-      </w:r>
-      <w:r>
-        <w:rPr>
-          <w:rFonts w:ascii="Arial" w:hAnsi="Arial" w:cs="Arial"/>
-          <w:b/>
-          <w:sz w:val="24"/>
-        </w:rPr>
-        <w:t xml:space="preserve"> de comunicación </w:t>
-      </w:r>
-      <w:r>
-        <w:rPr>
-          <w:rFonts w:ascii="Arial" w:hAnsi="Arial" w:cs="Arial"/>
-          <w:b/>
-          <w:sz w:val="24"/>
-        </w:rPr>
-        <w:t>entre el software y el hardware existente</w:t>
-      </w:r>
-      <w:r>
-        <w:rPr>
-          <w:rFonts w:ascii="Arial" w:hAnsi="Arial" w:cs="Arial"/>
-          <w:sz w:val="24"/>
-        </w:rPr>
-        <w:t>:</w:t>
-      </w:r>
-      <w:r>
-        <w:rPr>
-          <w:rFonts w:ascii="Arial" w:hAnsi="Arial" w:cs="Arial"/>
-          <w:sz w:val="24"/>
-        </w:rPr>
-        <w:t xml:space="preserve"> </w:t>
-      </w:r>
-      <w:r>
-        <w:rPr>
-          <w:rFonts w:ascii="Arial" w:hAnsi="Arial" w:cs="Arial"/>
-          <w:sz w:val="24"/>
-        </w:rPr>
-        <w:t xml:space="preserve">El sistema </w:t>
-      </w:r>
-      <w:r>
-        <w:rPr>
-          <w:rFonts w:ascii="Arial" w:hAnsi="Arial" w:cs="Arial"/>
-          <w:sz w:val="24"/>
-        </w:rPr>
-        <w:t>está</w:t>
-      </w:r>
-      <w:r>
-        <w:rPr>
-          <w:rFonts w:ascii="Arial" w:hAnsi="Arial" w:cs="Arial"/>
-          <w:sz w:val="24"/>
-        </w:rPr>
-        <w:t xml:space="preserve"> diseñado para </w:t>
-      </w:r>
-      <w:r>
-        <w:rPr>
-          <w:rFonts w:ascii="Arial" w:hAnsi="Arial" w:cs="Arial"/>
-          <w:sz w:val="24"/>
-        </w:rPr>
-        <w:t xml:space="preserve">evitar </w:t>
-      </w:r>
-      <w:r>
-        <w:rPr>
-          <w:rFonts w:ascii="Arial" w:hAnsi="Arial" w:cs="Arial"/>
-          <w:sz w:val="24"/>
-        </w:rPr>
-        <w:t>la</w:t>
-      </w:r>
-      <w:r>
-        <w:rPr>
-          <w:rFonts w:ascii="Arial" w:hAnsi="Arial" w:cs="Arial"/>
-          <w:sz w:val="24"/>
-        </w:rPr>
-        <w:t xml:space="preserve"> necesidad de reemplazar los equipos actuales, </w:t>
-      </w:r>
-      <w:r>
-        <w:rPr>
-          <w:rFonts w:ascii="Arial" w:hAnsi="Arial" w:cs="Arial"/>
-          <w:sz w:val="24"/>
-        </w:rPr>
-        <w:t xml:space="preserve">buscando la compatibilidad con </w:t>
-      </w:r>
-      <w:r>
-        <w:rPr>
-          <w:rFonts w:ascii="Arial" w:hAnsi="Arial" w:cs="Arial"/>
-          <w:sz w:val="24"/>
-        </w:rPr>
-        <w:t>las tarjetas magnéticas y sus lectores.</w:t>
-      </w:r>
-    </w:p>
-    <w:p>
-      <w:pPr>
-        <w:pStyle w:val="Ttulo1"/>
-        <w:rPr>
-          <w:rFonts w:ascii="Arial" w:hAnsi="Arial" w:cs="Arial"/>
-          <w:b/>
-          <w:color w:val="auto"/>
-          <w:sz w:val="24"/>
-        </w:rPr>
-      </w:pPr>
-      <w:bookmarkStart w:id="12" w:name="_Toc179901816"/>
-      <w:r>
-        <w:rPr>
-          <w:rFonts w:ascii="Arial" w:hAnsi="Arial" w:cs="Arial"/>
-          <w:b/>
-          <w:color w:val="auto"/>
-        </w:rPr>
         <w:t xml:space="preserve">1.5 </w:t>
       </w:r>
       <w:r>
@@ -6871,7 +7264,21 @@
           <w:rFonts w:ascii="Arial" w:hAnsi="Arial" w:cs="Arial"/>
           <w:sz w:val="24"/>
         </w:rPr>
-        <w:t>La gestión eficiente y segura de accesos es fundamental para garantizar la protección tanto de la información confidencial como de los productos de alto valor, especialmente en una empresa dedicada a la producción de alimentos de alta calidad como BOTANAS Y FRITURAS DE LOS ALTOS DE CHIAPAS S.A. DE C.V. En el contexto actual, donde la seguridad física juega un papel esencial en la operación diaria de las organizaciones, la implementación de tecnologías como lectores de banda magnética y cerraduras electrónicas es vital para mantener el control y la protección de las instalaciones.</w:t>
+        <w:t xml:space="preserve">La gestión eficiente y segura de accesos es fundamental para garantizar la protección tanto de la información confidencial como de los productos de alto valor, especialmente en una empresa dedicada a la producción de alimentos de alta calidad como BOTANAS Y FRITURAS DE LOS ALTOS DE CHIAPAS S.A. DE C.V. En el contexto actual, donde la seguridad física juega un papel esencial en la operación diaria de las organizaciones, la implementación de tecnologías como </w:t>
+      </w:r>
+      <w:r>
+        <w:rPr>
+          <w:rFonts w:ascii="Arial" w:hAnsi="Arial" w:cs="Arial"/>
+          <w:sz w:val="24"/>
+        </w:rPr>
+        <w:t xml:space="preserve">la tecnología QR para lecturas será </w:t>
+      </w:r>
+      <w:r>
+        <w:rPr>
+          <w:rFonts w:ascii="Arial" w:hAnsi="Arial" w:cs="Arial"/>
+          <w:sz w:val="24"/>
+        </w:rPr>
+        <w:t>vital para mantener el control y la protección de las instalaciones.</w:t>
       </w:r>
     </w:p>
     <w:p>
@@ -6888,7 +7295,21 @@
           <w:rFonts w:ascii="Arial" w:hAnsi="Arial" w:cs="Arial"/>
           <w:sz w:val="24"/>
         </w:rPr>
-        <w:t>Este proyecto tiene como objetivo integrar un sistema de control de accesos que se ajuste a las necesidades específicas de la empresa, permitiendo la gestión de permisos de manera centralizada y garantizando la compatibilidad con las tarjetas magnéticas actualmente en uso. Esta solución no solo mejorará la seguridad en las áreas sensibles de la empresa, sino que también optimizará la eficiencia operativa al automatizar y simplificar el control de entradas y salidas.</w:t>
+        <w:t>Este proyecto tiene como objetivo integrar un sistema de control de accesos que se ajuste a las necesidades específicas de la empresa, permitiendo la gestión de permisos de manera centralizada y garantizando la compatibilidad con las tarjetas</w:t>
+      </w:r>
+      <w:r>
+        <w:rPr>
+          <w:rFonts w:ascii="Arial" w:hAnsi="Arial" w:cs="Arial"/>
+          <w:sz w:val="24"/>
+        </w:rPr>
+        <w:t xml:space="preserve"> de presentación actuales</w:t>
+      </w:r>
+      <w:r>
+        <w:rPr>
+          <w:rFonts w:ascii="Arial" w:hAnsi="Arial" w:cs="Arial"/>
+          <w:sz w:val="24"/>
+        </w:rPr>
+        <w:t>. Esta solución no solo mejorará la seguridad en las áreas sensibles de la empresa, sino que también optimizará la eficiencia operativa al automatizar y simplificar el control de entradas y salidas.</w:t>
       </w:r>
     </w:p>
     <w:p>
@@ -7403,7 +7824,7 @@
           <w:rFonts w:ascii="Arial" w:hAnsi="Arial" w:cs="Arial"/>
           <w:sz w:val="24"/>
         </w:rPr>
-        <w:t>Barreras físicas como torniquetes y puertas de seguridad</w:t>
+        <w:t>Códigos QR</w:t>
       </w:r>
     </w:p>
     <w:p>
@@ -7425,7 +7846,7 @@
           <w:rFonts w:ascii="Arial" w:hAnsi="Arial" w:cs="Arial"/>
           <w:sz w:val="24"/>
         </w:rPr>
-        <w:t>Sistemas de alarma</w:t>
+        <w:t>Barreras físicas como torniquetes y puertas de seguridad</w:t>
       </w:r>
     </w:p>
     <w:p>
@@ -7447,6 +7868,28 @@
           <w:rFonts w:ascii="Arial" w:hAnsi="Arial" w:cs="Arial"/>
           <w:sz w:val="24"/>
         </w:rPr>
+        <w:t>Sistemas de alarma</w:t>
+      </w:r>
+    </w:p>
+    <w:p>
+      <w:pPr>
+        <w:pStyle w:val="Prrafodelista"/>
+        <w:numPr>
+          <w:ilvl w:val="0"/>
+          <w:numId w:val="6"/>
+        </w:numPr>
+        <w:spacing w:line="360" w:lineRule="auto"/>
+        <w:jc w:val="both"/>
+        <w:rPr>
+          <w:rFonts w:ascii="Arial" w:hAnsi="Arial" w:cs="Arial"/>
+          <w:sz w:val="24"/>
+        </w:rPr>
+      </w:pPr>
+      <w:r>
+        <w:rPr>
+          <w:rFonts w:ascii="Arial" w:hAnsi="Arial" w:cs="Arial"/>
+          <w:sz w:val="24"/>
+        </w:rPr>
         <w:t>Circuitos cerrados de televisión (CCTV)</w:t>
       </w:r>
     </w:p>
@@ -8609,13 +9052,17 @@
         <w:jc w:val="both"/>
         <w:rPr>
           <w:rFonts w:ascii="Arial" w:hAnsi="Arial" w:cs="Arial"/>
-          <w:sz w:val="24"/>
-          <w:szCs w:val="24"/>
-        </w:rPr>
-      </w:pPr>
-      <w:r>
-        <w:rPr>
-          <w:rFonts w:ascii="Arial" w:hAnsi="Arial" w:cs="Arial"/>
+          <w:b/>
+          <w:bCs/>
+          <w:sz w:val="24"/>
+          <w:szCs w:val="24"/>
+        </w:rPr>
+      </w:pPr>
+      <w:r>
+        <w:rPr>
+          <w:rFonts w:ascii="Arial" w:hAnsi="Arial" w:cs="Arial"/>
+          <w:b/>
+          <w:bCs/>
           <w:sz w:val="24"/>
           <w:szCs w:val="24"/>
         </w:rPr>
@@ -8638,31 +9085,7 @@
           <w:sz w:val="24"/>
           <w:szCs w:val="24"/>
         </w:rPr>
-        <w:t>El sistema debe ofrecer un control de los permisos de acceso, permitiendo a los administradores configurar diferentes niveles de autorización para el personal. Cada usuario, basado en su rol o departamento, tendrá acceso restringido o permitido a ciertas áreas dentro de las instalaciones. Por ejemplo, los empleados de producción tendrán acceso únicamente a las áreas de manufactura, mientras que el personal administrativo podrá acceder a las oficinas y salas de juntas. Esta gestión debe ser flexible, lo que implica que se puedan actualizar los permisos rápidamente, de forma manual o a través de reglas predefinidas</w:t>
-      </w:r>
-      <w:r>
-        <w:rPr>
-          <w:rFonts w:ascii="Arial" w:hAnsi="Arial" w:cs="Arial"/>
-          <w:sz w:val="24"/>
-          <w:szCs w:val="24"/>
-        </w:rPr>
-        <w:t>. Permitirá</w:t>
-      </w:r>
-      <w:r>
-        <w:rPr>
-          <w:rFonts w:ascii="Arial" w:hAnsi="Arial" w:cs="Arial"/>
-          <w:sz w:val="24"/>
-          <w:szCs w:val="24"/>
-        </w:rPr>
-        <w:t xml:space="preserve"> permisos  para personal externo, como contratistas o visitantes, los cuales </w:t>
-      </w:r>
-      <w:r>
-        <w:rPr>
-          <w:rFonts w:ascii="Arial" w:hAnsi="Arial" w:cs="Arial"/>
-          <w:sz w:val="24"/>
-          <w:szCs w:val="24"/>
-        </w:rPr>
-        <w:t>se mantendrá el registro de horas dentro de las instalaciones desde su ingreso asta su salida.</w:t>
+        <w:t>El sistema debe ofrecer un control de los permisos de acceso, permitiendo a los administradores configurar diferentes niveles de autorización para el personal. Cada usuario, basado en su rol o departamento, tendrá acceso restringido o permitido a ciertas áreas dentro de las instalaciones. Por ejemplo, los empleados de producción tendrán acceso únicamente a las áreas de manufactura, mientras que el personal administrativo podrá acceder a las oficinas y salas de juntas. Esta gestión debe ser flexible, lo que implica que se puedan actualizar los permisos rápidamente, de forma manual o a través de reglas predefinidas. Permitirá permisos para personal externo, como contratistas o visitantes, los cuales mantendrán un registro de horas dentro de las instalaciones desde su ingreso hasta su salida.</w:t>
       </w:r>
     </w:p>
     <w:p>
@@ -8685,7 +9108,7 @@
           <w:sz w:val="24"/>
           <w:szCs w:val="24"/>
         </w:rPr>
-        <w:t>Compatibilidad con Tarjetas:</w:t>
+        <w:t xml:space="preserve">Compatibilidad con Tecnología QR: </w:t>
       </w:r>
     </w:p>
     <w:p>
@@ -8694,109 +9117,17 @@
         <w:jc w:val="both"/>
         <w:rPr>
           <w:rFonts w:ascii="Arial" w:hAnsi="Arial" w:cs="Arial"/>
-        </w:rPr>
-      </w:pPr>
-      <w:r>
-        <w:rPr>
-          <w:rFonts w:ascii="Arial" w:hAnsi="Arial" w:cs="Arial"/>
-          <w:sz w:val="24"/>
-          <w:szCs w:val="24"/>
-        </w:rPr>
-        <w:t xml:space="preserve">El software debe ser completamente compatible con las tarjetas </w:t>
-      </w:r>
-      <w:r>
-        <w:rPr>
-          <w:rFonts w:ascii="Arial" w:hAnsi="Arial" w:cs="Arial"/>
-        </w:rPr>
-        <w:t xml:space="preserve">Tarjeta </w:t>
-      </w:r>
-      <w:r>
-        <w:rPr>
-          <w:rFonts w:ascii="Arial" w:hAnsi="Arial" w:cs="Arial"/>
-          <w:sz w:val="24"/>
-          <w:szCs w:val="24"/>
-        </w:rPr>
-        <w:t xml:space="preserve">MIFARE Classic / Tipo ISO Card, permitiendo realizar operaciones de lectura y escritura en estas tarjetas. El sistema deberá reconocer cuando una tarjeta es colocada en un lector compatible, decodificar los datos almacenados en el chip y validar dicha información </w:t>
-      </w:r>
-      <w:r>
-        <w:rPr>
-          <w:rFonts w:ascii="Arial" w:hAnsi="Arial" w:cs="Arial"/>
-          <w:sz w:val="24"/>
-          <w:szCs w:val="24"/>
-        </w:rPr>
-        <w:t xml:space="preserve">mediante </w:t>
-      </w:r>
-      <w:r>
-        <w:rPr>
-          <w:rFonts w:ascii="Arial" w:hAnsi="Arial" w:cs="Arial"/>
-          <w:sz w:val="24"/>
-          <w:szCs w:val="24"/>
-        </w:rPr>
-        <w:t xml:space="preserve">una base de datos interna para </w:t>
-      </w:r>
-      <w:r>
-        <w:rPr>
-          <w:rFonts w:ascii="Arial" w:hAnsi="Arial" w:cs="Arial"/>
-          <w:sz w:val="24"/>
-          <w:szCs w:val="24"/>
-        </w:rPr>
-        <w:t xml:space="preserve">así tomar pase de lista, </w:t>
-      </w:r>
-      <w:r>
-        <w:rPr>
-          <w:rFonts w:ascii="Arial" w:hAnsi="Arial" w:cs="Arial"/>
-          <w:sz w:val="24"/>
-          <w:szCs w:val="24"/>
-        </w:rPr>
-        <w:t xml:space="preserve">otorgar o denegar el acceso. Además de esto, el sistema deberá permitir la reprogramación de tarjetas, lo que implica que, en caso de cambio de rol o permiso de un usuario, la tarjeta podrá ser actualizada sin necesidad de reemplazo. La </w:t>
-      </w:r>
-      <w:r>
-        <w:rPr>
-          <w:rFonts w:ascii="Arial" w:hAnsi="Arial" w:cs="Arial"/>
-          <w:sz w:val="24"/>
-          <w:szCs w:val="24"/>
-        </w:rPr>
-        <w:t xml:space="preserve">compatibilidad se realizara </w:t>
-      </w:r>
-      <w:r>
-        <w:rPr>
-          <w:rFonts w:ascii="Arial" w:hAnsi="Arial" w:cs="Arial"/>
-          <w:sz w:val="24"/>
-          <w:szCs w:val="24"/>
-        </w:rPr>
-        <w:t>particularmente</w:t>
-      </w:r>
-      <w:r>
-        <w:rPr>
-          <w:rFonts w:ascii="Arial" w:hAnsi="Arial" w:cs="Arial"/>
-          <w:sz w:val="24"/>
-          <w:szCs w:val="24"/>
-        </w:rPr>
-        <w:t xml:space="preserve"> con</w:t>
-      </w:r>
-      <w:r>
-        <w:rPr>
-          <w:rFonts w:ascii="Arial" w:hAnsi="Arial" w:cs="Arial"/>
-          <w:sz w:val="24"/>
-          <w:szCs w:val="24"/>
-        </w:rPr>
-        <w:t xml:space="preserve"> aquellos </w:t>
-      </w:r>
-      <w:r>
-        <w:rPr>
-          <w:rFonts w:ascii="Arial" w:hAnsi="Arial" w:cs="Arial"/>
-          <w:sz w:val="24"/>
-          <w:szCs w:val="24"/>
-        </w:rPr>
-        <w:t xml:space="preserve">lectores </w:t>
-      </w:r>
-      <w:r>
-        <w:rPr>
-          <w:rFonts w:ascii="Arial" w:hAnsi="Arial" w:cs="Arial"/>
-          <w:sz w:val="24"/>
-          <w:szCs w:val="24"/>
-        </w:rPr>
-        <w:t>que se comunican a través de USB, y debe integrarse sin problemas con sistemas para asegurar la interoperabilidad entre dispositivos y software.</w:t>
+          <w:sz w:val="24"/>
+          <w:szCs w:val="24"/>
+        </w:rPr>
+      </w:pPr>
+      <w:r>
+        <w:rPr>
+          <w:rFonts w:ascii="Arial" w:hAnsi="Arial" w:cs="Arial"/>
+          <w:sz w:val="24"/>
+          <w:szCs w:val="24"/>
+        </w:rPr>
+        <w:t>El software debe ser completamente compatible con códigos QR, permitiendo realizar operaciones de lectura de estos códigos. El sistema deberá reconocer cuando un código QR es escaneado en un lector compatible, decodificar los datos almacenados en el código y validar dicha información mediante una base de datos interna para así tomar pase de lista, otorgar o denegar el acceso. Además de esto, el sistema deberá permitir la reconfiguración de los permisos asociados al código QR, lo que implica que, en caso de cambio de rol o permiso de un usuario, el código QR podrá ser actualizado sin necesidad de generar uno nuevo. La compatibilidad se realizará particularmente con aquellos lectores que se comunican a través de USB, y debe integrarse sin problemas con sistemas para asegurar la interoperabilidad entre dispositivos y software.</w:t>
       </w:r>
     </w:p>
     <w:p>
@@ -9138,7 +9469,7 @@
           <w:sz w:val="24"/>
           <w:szCs w:val="24"/>
         </w:rPr>
-        <w:t>Compatibilidad con Dispositivos de Acceso:</w:t>
+        <w:t xml:space="preserve">Compatibilidad con Dispositivos de Acceso: </w:t>
       </w:r>
     </w:p>
     <w:p>
@@ -9147,41 +9478,17 @@
         <w:jc w:val="both"/>
         <w:rPr>
           <w:rFonts w:ascii="Arial" w:hAnsi="Arial" w:cs="Arial"/>
-        </w:rPr>
-      </w:pPr>
-      <w:r>
-        <w:rPr>
-          <w:rFonts w:ascii="Arial" w:hAnsi="Arial" w:cs="Arial"/>
-          <w:sz w:val="24"/>
-          <w:szCs w:val="24"/>
-        </w:rPr>
-        <w:t xml:space="preserve">El sistema deberá ser compatible dispositivos de acceso, principalmente aquellos que utilizan </w:t>
-      </w:r>
-      <w:r>
-        <w:rPr>
-          <w:rFonts w:ascii="Arial" w:hAnsi="Arial" w:cs="Arial"/>
-        </w:rPr>
-        <w:t>Tarjeta</w:t>
-      </w:r>
-      <w:r>
-        <w:rPr>
-          <w:rFonts w:ascii="Arial" w:hAnsi="Arial" w:cs="Arial"/>
-        </w:rPr>
-        <w:t>s</w:t>
-      </w:r>
-      <w:r>
-        <w:rPr>
-          <w:rFonts w:ascii="Arial" w:hAnsi="Arial" w:cs="Arial"/>
-        </w:rPr>
-        <w:t xml:space="preserve"> </w:t>
-      </w:r>
-      <w:r>
-        <w:rPr>
-          <w:rFonts w:ascii="Arial" w:hAnsi="Arial" w:cs="Arial"/>
-          <w:sz w:val="24"/>
-          <w:szCs w:val="24"/>
-        </w:rPr>
-        <w:t>MIFARE Classic / Tipo ISO Card y se comunican mediante puertos USB. Esto garantiza que las tarjetas puedan ser leídas y programadas sin problemas. El software debe incluir controladores integrados o la capacidad de descargar e instalar controladores adicionales para soportar nuevos dispositivos si se añaden en el futuro. Esto garantiza que el sistema sea escalable y adaptable a medida que cambien las necesidades de la empresa o se actualicen los equipos de hardware.</w:t>
+          <w:sz w:val="24"/>
+          <w:szCs w:val="24"/>
+        </w:rPr>
+      </w:pPr>
+      <w:r>
+        <w:rPr>
+          <w:rFonts w:ascii="Arial" w:hAnsi="Arial" w:cs="Arial"/>
+          <w:sz w:val="24"/>
+          <w:szCs w:val="24"/>
+        </w:rPr>
+        <w:t>El sistema deberá ser compatible con dispositivos de acceso, principalmente aquellos que utilizan la tecnología de códigos QR y se comunican mediante puertos USB. Esto garantiza que los códigos QR puedan ser escaneados y reconocidos sin problemas. El software debe incluir controladores integrados o la capacidad de descargar e instalar controladores adicionales para soportar nuevos dispositivos si se añaden en el futuro. Esto garantiza que el sistema sea escalable y adaptable a medida que cambien las necesidades de la empresa o se actualicen los equipos de hardware.</w:t>
       </w:r>
     </w:p>
     <w:p>
@@ -9204,7 +9511,7 @@
           <w:sz w:val="24"/>
           <w:szCs w:val="24"/>
         </w:rPr>
-        <w:t>Capacidad de Almacenamiento:</w:t>
+        <w:t xml:space="preserve">Capacidad de Almacenamiento: </w:t>
       </w:r>
     </w:p>
     <w:p>
@@ -9223,39 +9530,7 @@
           <w:sz w:val="24"/>
           <w:szCs w:val="24"/>
         </w:rPr>
-        <w:t xml:space="preserve">La base de datos del sistema debe ser lo suficientemente robusta para manejar usuarios simultáneos, almacenando información sobre </w:t>
-      </w:r>
-      <w:r>
-        <w:rPr>
-          <w:rFonts w:ascii="Arial" w:hAnsi="Arial" w:cs="Arial"/>
-          <w:sz w:val="24"/>
-          <w:szCs w:val="24"/>
-        </w:rPr>
-        <w:t xml:space="preserve">las </w:t>
-      </w:r>
-      <w:r>
-        <w:rPr>
-          <w:rFonts w:ascii="Arial" w:hAnsi="Arial" w:cs="Arial"/>
-          <w:sz w:val="24"/>
-          <w:szCs w:val="24"/>
-        </w:rPr>
-        <w:t>tarjetas, permisos de acceso</w:t>
-      </w:r>
-      <w:r>
-        <w:rPr>
-          <w:rFonts w:ascii="Arial" w:hAnsi="Arial" w:cs="Arial"/>
-          <w:sz w:val="24"/>
-          <w:szCs w:val="24"/>
-        </w:rPr>
-        <w:t xml:space="preserve">. </w:t>
-      </w:r>
-      <w:r>
-        <w:rPr>
-          <w:rFonts w:ascii="Arial" w:hAnsi="Arial" w:cs="Arial"/>
-          <w:sz w:val="24"/>
-          <w:szCs w:val="24"/>
-        </w:rPr>
-        <w:t>Además, el sistema debe ser capaz de manejar grandes volúmenes de registros de eventos sin pérdida de rendimiento. Se debe diseñar para que los datos más antiguos se archiven de manera eficiente o se puedan respaldar automáticamente en servidores externos para liberar espacio en la base de datos activa.</w:t>
+        <w:t>La base de datos del sistema debe ser lo suficientemente robusta para manejar usuarios simultáneos, almacenando información sobre los códigos QR y permisos de acceso. Además, el sistema debe ser capaz de manejar grandes volúmenes de registros de eventos sin pérdida de rendimiento. Se debe diseñar para que los datos más antiguos se archiven de manera eficiente o se puedan respaldar automáticamente en servidores externos para liberar espacio en la base de datos activa.</w:t>
       </w:r>
     </w:p>
     <w:p>
@@ -9411,7 +9686,7 @@
                     </pic:cNvPicPr>
                   </pic:nvPicPr>
                   <pic:blipFill>
-                    <a:blip r:embed="rId12">
+                    <a:blip r:embed="rId14">
                       <a:extLst>
                         <a:ext uri="{28A0092B-C50C-407E-A947-70E740481C1C}">
                           <a14:useLocalDpi xmlns:a14="http://schemas.microsoft.com/office/drawing/2010/main" val="0"/>
@@ -9535,7 +9810,7 @@
                     </pic:cNvPicPr>
                   </pic:nvPicPr>
                   <pic:blipFill>
-                    <a:blip r:embed="rId13">
+                    <a:blip r:embed="rId15">
                       <a:extLst>
                         <a:ext uri="{28A0092B-C50C-407E-A947-70E740481C1C}">
                           <a14:useLocalDpi xmlns:a14="http://schemas.microsoft.com/office/drawing/2010/main" val="0"/>
@@ -9670,7 +9945,7 @@
                     </pic:cNvPicPr>
                   </pic:nvPicPr>
                   <pic:blipFill>
-                    <a:blip r:embed="rId14">
+                    <a:blip r:embed="rId16">
                       <a:extLst>
                         <a:ext uri="{28A0092B-C50C-407E-A947-70E740481C1C}">
                           <a14:useLocalDpi xmlns:a14="http://schemas.microsoft.com/office/drawing/2010/main" val="0"/>
@@ -9834,7 +10109,7 @@
           <w:noProof/>
         </w:rPr>
         <w:drawing>
-          <wp:inline distT="0" distB="0" distL="0" distR="0" wp14:anchorId="147244F0" wp14:editId="589C7259">
+          <wp:inline distT="0" distB="0" distL="0" distR="0" wp14:anchorId="147244F0" wp14:editId="1FC0EA37">
             <wp:extent cx="5753100" cy="7119591"/>
             <wp:effectExtent l="0" t="0" r="0" b="5715"/>
             <wp:docPr id="263664548" name="Imagen 5" descr="Interfaz de usuario gráfica, Aplicación, Teams&#10;&#10;Descripción generada automáticamente"/>
@@ -9851,7 +10126,7 @@
                     </pic:cNvPicPr>
                   </pic:nvPicPr>
                   <pic:blipFill rotWithShape="1">
-                    <a:blip r:embed="rId15" cstate="print">
+                    <a:blip r:embed="rId17" cstate="print">
                       <a:extLst>
                         <a:ext uri="{28A0092B-C50C-407E-A947-70E740481C1C}">
                           <a14:useLocalDpi xmlns:a14="http://schemas.microsoft.com/office/drawing/2010/main" val="0"/>
@@ -9983,7 +10258,7 @@
           <w:noProof/>
         </w:rPr>
         <w:drawing>
-          <wp:inline distT="0" distB="0" distL="0" distR="0" wp14:anchorId="0C17A786" wp14:editId="57364907">
+          <wp:inline distT="0" distB="0" distL="0" distR="0" wp14:anchorId="0C17A786" wp14:editId="5C7215F3">
             <wp:extent cx="5471160" cy="7200764"/>
             <wp:effectExtent l="0" t="0" r="0" b="635"/>
             <wp:docPr id="1630561400" name="Imagen 6" descr="Interfaz de usuario gráfica, Aplicación, Teams&#10;&#10;Descripción generada automáticamente"/>
@@ -10000,7 +10275,7 @@
                     </pic:cNvPicPr>
                   </pic:nvPicPr>
                   <pic:blipFill rotWithShape="1">
-                    <a:blip r:embed="rId15" cstate="print">
+                    <a:blip r:embed="rId17" cstate="print">
                       <a:extLst>
                         <a:ext uri="{28A0092B-C50C-407E-A947-70E740481C1C}">
                           <a14:useLocalDpi xmlns:a14="http://schemas.microsoft.com/office/drawing/2010/main" val="0"/>
@@ -10121,7 +10396,7 @@
           <w:noProof/>
         </w:rPr>
         <w:drawing>
-          <wp:inline distT="0" distB="0" distL="0" distR="0" wp14:anchorId="7D5B6AFB" wp14:editId="60EBF581">
+          <wp:inline distT="0" distB="0" distL="0" distR="0" wp14:anchorId="7D5B6AFB" wp14:editId="6D0E6629">
             <wp:extent cx="5501640" cy="5855624"/>
             <wp:effectExtent l="0" t="0" r="3810" b="0"/>
             <wp:docPr id="624415157" name="Imagen 7"/>
@@ -10138,7 +10413,7 @@
                     </pic:cNvPicPr>
                   </pic:nvPicPr>
                   <pic:blipFill rotWithShape="1">
-                    <a:blip r:embed="rId15" cstate="print">
+                    <a:blip r:embed="rId17" cstate="print">
                       <a:extLst>
                         <a:ext uri="{28A0092B-C50C-407E-A947-70E740481C1C}">
                           <a14:useLocalDpi xmlns:a14="http://schemas.microsoft.com/office/drawing/2010/main" val="0"/>
@@ -10285,7 +10560,7 @@
           <w:noProof/>
         </w:rPr>
         <w:drawing>
-          <wp:inline distT="0" distB="0" distL="0" distR="0" wp14:anchorId="30F1FD87" wp14:editId="4E0CECF9">
+          <wp:inline distT="0" distB="0" distL="0" distR="0" wp14:anchorId="30F1FD87" wp14:editId="19B26D0E">
             <wp:extent cx="5509260" cy="6250833"/>
             <wp:effectExtent l="0" t="0" r="0" b="0"/>
             <wp:docPr id="359773088" name="Imagen 8" descr="Diagrama&#10;&#10;Descripción generada automáticamente con confianza baja"/>
@@ -10302,7 +10577,7 @@
                     </pic:cNvPicPr>
                   </pic:nvPicPr>
                   <pic:blipFill rotWithShape="1">
-                    <a:blip r:embed="rId16" cstate="print">
+                    <a:blip r:embed="rId18" cstate="print">
                       <a:extLst>
                         <a:ext uri="{28A0092B-C50C-407E-A947-70E740481C1C}">
                           <a14:useLocalDpi xmlns:a14="http://schemas.microsoft.com/office/drawing/2010/main" val="0"/>
@@ -10386,7 +10661,7 @@
           <w:noProof/>
         </w:rPr>
         <w:drawing>
-          <wp:inline distT="0" distB="0" distL="0" distR="0" wp14:anchorId="2905FB9F" wp14:editId="11964CCC">
+          <wp:inline distT="0" distB="0" distL="0" distR="0" wp14:anchorId="2905FB9F" wp14:editId="1B2C9DE7">
             <wp:extent cx="4960620" cy="6147385"/>
             <wp:effectExtent l="0" t="0" r="0" b="6350"/>
             <wp:docPr id="1039459946" name="Imagen 9" descr="Diagrama&#10;&#10;Descripción generada automáticamente con confianza baja"/>
@@ -10403,7 +10678,7 @@
                     </pic:cNvPicPr>
                   </pic:nvPicPr>
                   <pic:blipFill rotWithShape="1">
-                    <a:blip r:embed="rId16" cstate="print">
+                    <a:blip r:embed="rId18" cstate="print">
                       <a:extLst>
                         <a:ext uri="{28A0092B-C50C-407E-A947-70E740481C1C}">
                           <a14:useLocalDpi xmlns:a14="http://schemas.microsoft.com/office/drawing/2010/main" val="0"/>
@@ -10516,7 +10791,7 @@
                     </pic:cNvPicPr>
                   </pic:nvPicPr>
                   <pic:blipFill rotWithShape="1">
-                    <a:blip r:embed="rId16">
+                    <a:blip r:embed="rId18">
                       <a:extLst>
                         <a:ext uri="{28A0092B-C50C-407E-A947-70E740481C1C}">
                           <a14:useLocalDpi xmlns:a14="http://schemas.microsoft.com/office/drawing/2010/main" val="0"/>
@@ -10621,6 +10896,7 @@
           <w:rFonts w:ascii="Arial" w:hAnsi="Arial" w:cs="Arial"/>
           <w:b/>
           <w:bCs/>
+          <w:noProof/>
           <w:color w:val="auto"/>
           <w:sz w:val="28"/>
           <w:szCs w:val="28"/>
@@ -10651,7 +10927,7 @@
                     </pic:cNvPicPr>
                   </pic:nvPicPr>
                   <pic:blipFill rotWithShape="1">
-                    <a:blip r:embed="rId17" cstate="print">
+                    <a:blip r:embed="rId19" cstate="print">
                       <a:extLst>
                         <a:ext uri="{28A0092B-C50C-407E-A947-70E740481C1C}">
                           <a14:useLocalDpi xmlns:a14="http://schemas.microsoft.com/office/drawing/2010/main" val="0"/>
@@ -10768,7 +11044,7 @@
                     </pic:cNvPicPr>
                   </pic:nvPicPr>
                   <pic:blipFill rotWithShape="1">
-                    <a:blip r:embed="rId18" cstate="print">
+                    <a:blip r:embed="rId20" cstate="print">
                       <a:extLst>
                         <a:ext uri="{28A0092B-C50C-407E-A947-70E740481C1C}">
                           <a14:useLocalDpi xmlns:a14="http://schemas.microsoft.com/office/drawing/2010/main" val="0"/>
@@ -10817,9 +11093,8 @@
           <w:sz w:val="28"/>
           <w:szCs w:val="28"/>
         </w:rPr>
-        <w:t xml:space="preserve">3.4.2 </w:t>
-      </w:r>
-      <w:proofErr w:type="gramStart"/>
+        <w:t xml:space="preserve">3.4.2 Diseños </w:t>
+      </w:r>
       <w:r>
         <w:rPr>
           <w:rFonts w:ascii="Arial" w:hAnsi="Arial" w:cs="Arial"/>
@@ -10829,30 +11104,7 @@
           <w:sz w:val="28"/>
           <w:szCs w:val="28"/>
         </w:rPr>
-        <w:t xml:space="preserve">Diseños </w:t>
-      </w:r>
-      <w:r>
-        <w:rPr>
-          <w:rFonts w:ascii="Arial" w:hAnsi="Arial" w:cs="Arial"/>
-          <w:b/>
-          <w:bCs/>
-          <w:color w:val="auto"/>
-          <w:sz w:val="28"/>
-          <w:szCs w:val="28"/>
-        </w:rPr>
-        <w:t xml:space="preserve"> de</w:t>
-      </w:r>
-      <w:proofErr w:type="gramEnd"/>
-      <w:r>
-        <w:rPr>
-          <w:rFonts w:ascii="Arial" w:hAnsi="Arial" w:cs="Arial"/>
-          <w:b/>
-          <w:bCs/>
-          <w:color w:val="auto"/>
-          <w:sz w:val="28"/>
-          <w:szCs w:val="28"/>
-        </w:rPr>
-        <w:t xml:space="preserve"> reportes de jornadas, panel de administrador y  registro manual de usuarios.</w:t>
+        <w:t xml:space="preserve"> de reportes de jornadas, panel de administrador y  registro manual de usuarios.</w:t>
       </w:r>
       <w:bookmarkEnd w:id="40"/>
     </w:p>
@@ -13055,7 +13307,6 @@
   <w:style w:type="character" w:default="1" w:styleId="Fuentedeprrafopredeter">
     <w:name w:val="Default Paragraph Font"/>
     <w:uiPriority w:val="1"/>
-    <w:semiHidden/>
     <w:unhideWhenUsed/>
   </w:style>
   <w:style w:type="table" w:default="1" w:styleId="Tablanormal">
@@ -13375,6 +13626,18 @@
       <w:szCs w:val="20"/>
     </w:rPr>
   </w:style>
+  <w:style w:type="character" w:styleId="Mencinsinresolver">
+    <w:name w:val="Unresolved Mention"/>
+    <w:basedOn w:val="Fuentedeprrafopredeter"/>
+    <w:uiPriority w:val="99"/>
+    <w:semiHidden/>
+    <w:unhideWhenUsed/>
+    <w:rsid w:val="000C0E90"/>
+    <w:rPr>
+      <w:color w:val="605E5C"/>
+      <w:shd w:val="clear" w:color="auto" w:fill="E1DFDD"/>
+    </w:rPr>
+  </w:style>
 </w:styles>
 </file>
 

</xml_diff>